<commit_message>
Konklusion update + konvertering til pdf af billag
</commit_message>
<xml_diff>
--- a/Bilag/Disposition.docx
+++ b/Bilag/Disposition.docx
@@ -12,21 +12,7 @@
       </w:r>
       <w:proofErr w:type="spellEnd"/>
       <w:r>
-        <w:t xml:space="preserve"> eksisterende mobilplatform, vi skal omdanne denne til en webplatform. </w:t>
-      </w:r>
-      <w:commentRangeStart w:id="0"/>
-      <w:r>
-        <w:t>Vi benytter os af en SCRUM-inspireret udviklingsmode med enkelte elementer fra XP</w:t>
-      </w:r>
-      <w:commentRangeEnd w:id="0"/>
-      <w:r>
-        <w:rPr>
-          <w:rStyle w:val="Kommentarhenvisning"/>
-        </w:rPr>
-        <w:commentReference w:id="0"/>
-      </w:r>
-      <w:r>
-        <w:t>. Vi har inden påbegyndelsen af projektet alle sammen underskrevet en gruppekontrakt således at der er nogen meget klare retningslinjer som skal opretholdes – denne kan findes under bilag.</w:t>
+        <w:t xml:space="preserve"> eksisterende mobilplatform, vi skal omdanne denne til en webplatform. Vi benytter os af en SCRUM-inspireret udviklingsmode med enkelte elementer fra XP. Vi har inden påbegyndelsen af projektet alle sammen underskrevet en gruppekontrakt således at der er nogen meget klare retningslinjer som skal opretholdes – denne kan findes under bilag.</w:t>
       </w:r>
     </w:p>
     <w:p>
@@ -46,17 +32,11 @@
       <w:r>
         <w:t xml:space="preserve">Efter analysen vil vi redegøre for Sprint 1 og dernæst Sprint </w:t>
       </w:r>
-      <w:commentRangeStart w:id="1"/>
+      <w:bookmarkStart w:id="0" w:name="_GoBack"/>
       <w:r>
         <w:t>2</w:t>
       </w:r>
-      <w:commentRangeEnd w:id="1"/>
-      <w:r>
-        <w:rPr>
-          <w:rStyle w:val="Kommentarhenvisning"/>
-        </w:rPr>
-        <w:commentReference w:id="1"/>
-      </w:r>
+      <w:bookmarkEnd w:id="0"/>
       <w:r>
         <w:t xml:space="preserve"> – disse afsnit vil hjælpe læseren med at forstå hvordan vi har arbejdet under projektet og derfra forstå vores arbejdstilgang. Dernæst vil vi kigge på </w:t>
       </w:r>
@@ -100,10 +80,7 @@
         <w:t xml:space="preserve"> og formal reviews vi har haft inden implementering af tasks. Vi vil til slut lave en konklusion på projektet.</w:t>
       </w:r>
     </w:p>
-    <w:p>
-      <w:bookmarkStart w:id="2" w:name="_GoBack"/>
-      <w:bookmarkEnd w:id="2"/>
-    </w:p>
+    <w:p/>
     <w:sectPr>
       <w:pgSz w:w="11906" w:h="16838"/>
       <w:pgMar w:top="1701" w:right="1134" w:bottom="1701" w:left="1134" w:header="708" w:footer="708" w:gutter="0"/>
@@ -112,65 +89,6 @@
     </w:sectPr>
   </w:body>
 </w:document>
-</file>
-
-<file path=word/comments.xml><?xml version="1.0" encoding="utf-8"?>
-<w:comments xmlns:wpc="http://schemas.microsoft.com/office/word/2010/wordprocessingCanvas" xmlns:cx="http://schemas.microsoft.com/office/drawing/2014/chartex" xmlns:cx1="http://schemas.microsoft.com/office/drawing/2015/9/8/chartex" xmlns:cx2="http://schemas.microsoft.com/office/drawing/2015/10/21/chartex" xmlns:cx3="http://schemas.microsoft.com/office/drawing/2016/5/9/chartex" xmlns:cx4="http://schemas.microsoft.com/office/drawing/2016/5/10/chartex" xmlns:cx5="http://schemas.microsoft.com/office/drawing/2016/5/11/chartex" xmlns:cx6="http://schemas.microsoft.com/office/drawing/2016/5/12/chartex" xmlns:cx7="http://schemas.microsoft.com/office/drawing/2016/5/13/chartex" xmlns:cx8="http://schemas.microsoft.com/office/drawing/2016/5/14/chartex" xmlns:mc="http://schemas.openxmlformats.org/markup-compatibility/2006" xmlns:aink="http://schemas.microsoft.com/office/drawing/2016/ink" xmlns:am3d="http://schemas.microsoft.com/office/drawing/2017/model3d" xmlns:o="urn:schemas-microsoft-com:office:office" xmlns:r="http://schemas.openxmlformats.org/officeDocument/2006/relationships" xmlns:m="http://schemas.openxmlformats.org/officeDocument/2006/math" xmlns:v="urn:schemas-microsoft-com:vml" xmlns:wp14="http://schemas.microsoft.com/office/word/2010/wordprocessingDrawing" xmlns:wp="http://schemas.openxmlformats.org/drawingml/2006/wordprocessingDrawing" xmlns:w10="urn:schemas-microsoft-com:office:word" xmlns:w="http://schemas.openxmlformats.org/wordprocessingml/2006/main" xmlns:w14="http://schemas.microsoft.com/office/word/2010/wordml" xmlns:w15="http://schemas.microsoft.com/office/word/2012/wordml" xmlns:w16cid="http://schemas.microsoft.com/office/word/2016/wordml/cid" xmlns:w16se="http://schemas.microsoft.com/office/word/2015/wordml/symex" xmlns:wpg="http://schemas.microsoft.com/office/word/2010/wordprocessingGroup" xmlns:wpi="http://schemas.microsoft.com/office/word/2010/wordprocessingInk" xmlns:wne="http://schemas.microsoft.com/office/word/2006/wordml" xmlns:wps="http://schemas.microsoft.com/office/word/2010/wordprocessingShape" mc:Ignorable="w14 w15 w16se w16cid wp14">
-  <w:comment w:id="0" w:author="Patrick Sirich" w:date="2018-12-13T10:29:00Z" w:initials="PS">
-    <w:p>
-      <w:pPr>
-        <w:pStyle w:val="Kommentartekst"/>
-      </w:pPr>
-      <w:r>
-        <w:rPr>
-          <w:rStyle w:val="Kommentarhenvisning"/>
-        </w:rPr>
-        <w:annotationRef/>
-      </w:r>
-      <w:r>
-        <w:t>Andre udviklingsmetoder?</w:t>
-      </w:r>
-    </w:p>
-  </w:comment>
-  <w:comment w:id="1" w:author="Patrick Sirich" w:date="2018-12-13T10:47:00Z" w:initials="PS">
-    <w:p>
-      <w:pPr>
-        <w:pStyle w:val="Kommentartekst"/>
-      </w:pPr>
-      <w:r>
-        <w:rPr>
-          <w:rStyle w:val="Kommentarhenvisning"/>
-        </w:rPr>
-        <w:annotationRef/>
-      </w:r>
-      <w:r>
-        <w:t>Please do tilføj ting her.</w:t>
-      </w:r>
-    </w:p>
-  </w:comment>
-</w:comments>
-</file>
-
-<file path=word/commentsExtended.xml><?xml version="1.0" encoding="utf-8"?>
-<w15:commentsEx xmlns:wpc="http://schemas.microsoft.com/office/word/2010/wordprocessingCanvas" xmlns:cx="http://schemas.microsoft.com/office/drawing/2014/chartex" xmlns:cx1="http://schemas.microsoft.com/office/drawing/2015/9/8/chartex" xmlns:cx2="http://schemas.microsoft.com/office/drawing/2015/10/21/chartex" xmlns:cx3="http://schemas.microsoft.com/office/drawing/2016/5/9/chartex" xmlns:cx4="http://schemas.microsoft.com/office/drawing/2016/5/10/chartex" xmlns:cx5="http://schemas.microsoft.com/office/drawing/2016/5/11/chartex" xmlns:cx6="http://schemas.microsoft.com/office/drawing/2016/5/12/chartex" xmlns:cx7="http://schemas.microsoft.com/office/drawing/2016/5/13/chartex" xmlns:cx8="http://schemas.microsoft.com/office/drawing/2016/5/14/chartex" xmlns:mc="http://schemas.openxmlformats.org/markup-compatibility/2006" xmlns:aink="http://schemas.microsoft.com/office/drawing/2016/ink" xmlns:am3d="http://schemas.microsoft.com/office/drawing/2017/model3d" xmlns:o="urn:schemas-microsoft-com:office:office" xmlns:r="http://schemas.openxmlformats.org/officeDocument/2006/relationships" xmlns:m="http://schemas.openxmlformats.org/officeDocument/2006/math" xmlns:v="urn:schemas-microsoft-com:vml" xmlns:wp14="http://schemas.microsoft.com/office/word/2010/wordprocessingDrawing" xmlns:wp="http://schemas.openxmlformats.org/drawingml/2006/wordprocessingDrawing" xmlns:w10="urn:schemas-microsoft-com:office:word" xmlns:w="http://schemas.openxmlformats.org/wordprocessingml/2006/main" xmlns:w14="http://schemas.microsoft.com/office/word/2010/wordml" xmlns:w15="http://schemas.microsoft.com/office/word/2012/wordml" xmlns:w16cid="http://schemas.microsoft.com/office/word/2016/wordml/cid" xmlns:w16se="http://schemas.microsoft.com/office/word/2015/wordml/symex" xmlns:wpg="http://schemas.microsoft.com/office/word/2010/wordprocessingGroup" xmlns:wpi="http://schemas.microsoft.com/office/word/2010/wordprocessingInk" xmlns:wne="http://schemas.microsoft.com/office/word/2006/wordml" xmlns:wps="http://schemas.microsoft.com/office/word/2010/wordprocessingShape" mc:Ignorable="w14 w15 w16se w16cid wp14">
-  <w15:commentEx w15:paraId="2B90A6C8" w15:done="0"/>
-  <w15:commentEx w15:paraId="675B00B9" w15:done="0"/>
-</w15:commentsEx>
-</file>
-
-<file path=word/commentsIds.xml><?xml version="1.0" encoding="utf-8"?>
-<w16cid:commentsIds xmlns:wpc="http://schemas.microsoft.com/office/word/2010/wordprocessingCanvas" xmlns:cx="http://schemas.microsoft.com/office/drawing/2014/chartex" xmlns:cx1="http://schemas.microsoft.com/office/drawing/2015/9/8/chartex" xmlns:cx2="http://schemas.microsoft.com/office/drawing/2015/10/21/chartex" xmlns:cx3="http://schemas.microsoft.com/office/drawing/2016/5/9/chartex" xmlns:cx4="http://schemas.microsoft.com/office/drawing/2016/5/10/chartex" xmlns:cx5="http://schemas.microsoft.com/office/drawing/2016/5/11/chartex" xmlns:cx6="http://schemas.microsoft.com/office/drawing/2016/5/12/chartex" xmlns:cx7="http://schemas.microsoft.com/office/drawing/2016/5/13/chartex" xmlns:cx8="http://schemas.microsoft.com/office/drawing/2016/5/14/chartex" xmlns:mc="http://schemas.openxmlformats.org/markup-compatibility/2006" xmlns:aink="http://schemas.microsoft.com/office/drawing/2016/ink" xmlns:am3d="http://schemas.microsoft.com/office/drawing/2017/model3d" xmlns:o="urn:schemas-microsoft-com:office:office" xmlns:r="http://schemas.openxmlformats.org/officeDocument/2006/relationships" xmlns:m="http://schemas.openxmlformats.org/officeDocument/2006/math" xmlns:v="urn:schemas-microsoft-com:vml" xmlns:wp14="http://schemas.microsoft.com/office/word/2010/wordprocessingDrawing" xmlns:wp="http://schemas.openxmlformats.org/drawingml/2006/wordprocessingDrawing" xmlns:w10="urn:schemas-microsoft-com:office:word" xmlns:w="http://schemas.openxmlformats.org/wordprocessingml/2006/main" xmlns:w14="http://schemas.microsoft.com/office/word/2010/wordml" xmlns:w15="http://schemas.microsoft.com/office/word/2012/wordml" xmlns:w16cid="http://schemas.microsoft.com/office/word/2016/wordml/cid" xmlns:w16se="http://schemas.microsoft.com/office/word/2015/wordml/symex" xmlns:wpg="http://schemas.microsoft.com/office/word/2010/wordprocessingGroup" xmlns:wpi="http://schemas.microsoft.com/office/word/2010/wordprocessingInk" xmlns:wne="http://schemas.microsoft.com/office/word/2006/wordml" xmlns:wps="http://schemas.microsoft.com/office/word/2010/wordprocessingShape" mc:Ignorable="w14 w15 w16se w16cid wp14">
-  <w16cid:commentId w16cid:paraId="2B90A6C8" w16cid:durableId="1FBCB2F6"/>
-  <w16cid:commentId w16cid:paraId="675B00B9" w16cid:durableId="1FBCB72D"/>
-</w16cid:commentsIds>
-</file>
-
-<file path=word/people.xml><?xml version="1.0" encoding="utf-8"?>
-<w15:people xmlns:wpc="http://schemas.microsoft.com/office/word/2010/wordprocessingCanvas" xmlns:cx="http://schemas.microsoft.com/office/drawing/2014/chartex" xmlns:cx1="http://schemas.microsoft.com/office/drawing/2015/9/8/chartex" xmlns:cx2="http://schemas.microsoft.com/office/drawing/2015/10/21/chartex" xmlns:cx3="http://schemas.microsoft.com/office/drawing/2016/5/9/chartex" xmlns:cx4="http://schemas.microsoft.com/office/drawing/2016/5/10/chartex" xmlns:cx5="http://schemas.microsoft.com/office/drawing/2016/5/11/chartex" xmlns:cx6="http://schemas.microsoft.com/office/drawing/2016/5/12/chartex" xmlns:cx7="http://schemas.microsoft.com/office/drawing/2016/5/13/chartex" xmlns:cx8="http://schemas.microsoft.com/office/drawing/2016/5/14/chartex" xmlns:mc="http://schemas.openxmlformats.org/markup-compatibility/2006" xmlns:aink="http://schemas.microsoft.com/office/drawing/2016/ink" xmlns:am3d="http://schemas.microsoft.com/office/drawing/2017/model3d" xmlns:o="urn:schemas-microsoft-com:office:office" xmlns:r="http://schemas.openxmlformats.org/officeDocument/2006/relationships" xmlns:m="http://schemas.openxmlformats.org/officeDocument/2006/math" xmlns:v="urn:schemas-microsoft-com:vml" xmlns:wp14="http://schemas.microsoft.com/office/word/2010/wordprocessingDrawing" xmlns:wp="http://schemas.openxmlformats.org/drawingml/2006/wordprocessingDrawing" xmlns:w10="urn:schemas-microsoft-com:office:word" xmlns:w="http://schemas.openxmlformats.org/wordprocessingml/2006/main" xmlns:w14="http://schemas.microsoft.com/office/word/2010/wordml" xmlns:w15="http://schemas.microsoft.com/office/word/2012/wordml" xmlns:w16cid="http://schemas.microsoft.com/office/word/2016/wordml/cid" xmlns:w16se="http://schemas.microsoft.com/office/word/2015/wordml/symex" xmlns:wpg="http://schemas.microsoft.com/office/word/2010/wordprocessingGroup" xmlns:wpi="http://schemas.microsoft.com/office/word/2010/wordprocessingInk" xmlns:wne="http://schemas.microsoft.com/office/word/2006/wordml" xmlns:wps="http://schemas.microsoft.com/office/word/2010/wordprocessingShape" mc:Ignorable="w14 w15 w16se w16cid wp14">
-  <w15:person w15:author="Patrick Sirich">
-    <w15:presenceInfo w15:providerId="Windows Live" w15:userId="415c13410c2c30c8"/>
-  </w15:person>
-</w15:people>
 </file>
 
 <file path=word/styles.xml><?xml version="1.0" encoding="utf-8"?>

</xml_diff>